<commit_message>
Added first round of word CV formatting
</commit_message>
<xml_diff>
--- a/Pandoc-Style-CV.docx
+++ b/Pandoc-Style-CV.docx
@@ -7,7 +7,7 @@
         <w:pStyle w:val="Title"/>
       </w:pPr>
       <w:r>
-        <w:t xml:space="preserve"> Title </w:t>
+        <w:t xml:space="preserve"> Title</w:t>
       </w:r>
     </w:p>
     <w:p>
@@ -51,6 +51,9 @@
         <w:t xml:space="preserve"> Heading 1 </w:t>
       </w:r>
       <w:bookmarkEnd w:id="0"/>
+      <w:r>
+        <w:t>(Section Headers)</w:t>
+      </w:r>
     </w:p>
     <w:p>
       <w:pPr>
@@ -61,6 +64,9 @@
         <w:t xml:space="preserve"> Heading 2 </w:t>
       </w:r>
       <w:bookmarkEnd w:id="1"/>
+      <w:r>
+        <w:t>()</w:t>
+      </w:r>
     </w:p>
     <w:p>
       <w:pPr>
@@ -71,6 +77,9 @@
         <w:t xml:space="preserve"> Heading 3 </w:t>
       </w:r>
       <w:bookmarkEnd w:id="2"/>
+      <w:r>
+        <w:t>(Degree Titles, Job Titles, Publication Types)</w:t>
+      </w:r>
     </w:p>
     <w:p>
       <w:pPr>
@@ -81,6 +90,9 @@
         <w:t xml:space="preserve"> Heading 4 </w:t>
       </w:r>
       <w:bookmarkEnd w:id="3"/>
+      <w:r>
+        <w:t>(Technical Skill Bullets, Research Projects Subtitle)</w:t>
+      </w:r>
     </w:p>
     <w:p>
       <w:pPr>
@@ -88,7 +100,19 @@
       </w:pPr>
       <w:bookmarkStart w:id="4" w:name="heading-5"/>
       <w:r>
-        <w:t xml:space="preserve"> Heading 5 </w:t>
+        <w:t xml:space="preserve"> Heading 5</w:t>
+      </w:r>
+      <w:r>
+        <w:t xml:space="preserve"> (</w:t>
+      </w:r>
+      <w:r>
+        <w:t>.d</w:t>
+      </w:r>
+      <w:r>
+        <w:t>ocx CV header)</w:t>
+      </w:r>
+      <w:r>
+        <w:t xml:space="preserve"> </w:t>
       </w:r>
       <w:bookmarkEnd w:id="4"/>
     </w:p>
@@ -98,9 +122,12 @@
       </w:pPr>
       <w:bookmarkStart w:id="5" w:name="heading-6"/>
       <w:r>
-        <w:t xml:space="preserve"> Heading 6 </w:t>
+        <w:t xml:space="preserve"> Heading 6</w:t>
       </w:r>
       <w:bookmarkEnd w:id="5"/>
+      <w:r>
+        <w:t xml:space="preserve"> (Supplemental Info on Degrees, Class Taught Title)</w:t>
+      </w:r>
     </w:p>
     <w:p>
       <w:pPr>
@@ -174,31 +201,7 @@
           <w:rPr>
             <w:rStyle w:val="Hyperlink"/>
           </w:rPr>
-          <w:t xml:space="preserve"> Hyp</w:t>
-        </w:r>
-        <w:r>
-          <w:rPr>
-            <w:rStyle w:val="Hyperlink"/>
-          </w:rPr>
-          <w:t>e</w:t>
-        </w:r>
-        <w:r>
-          <w:rPr>
-            <w:rStyle w:val="Hyperlink"/>
-          </w:rPr>
-          <w:t>r</w:t>
-        </w:r>
-        <w:r>
-          <w:rPr>
-            <w:rStyle w:val="Hyperlink"/>
-          </w:rPr>
-          <w:t>l</w:t>
-        </w:r>
-        <w:r>
-          <w:rPr>
-            <w:rStyle w:val="Hyperlink"/>
-          </w:rPr>
-          <w:t xml:space="preserve">ink </w:t>
+          <w:t xml:space="preserve"> Hyperlink </w:t>
         </w:r>
       </w:hyperlink>
       <w:r>
@@ -322,9 +325,16 @@
       </w:r>
     </w:p>
     <w:sectPr>
+      <w:headerReference w:type="even" r:id="rId8"/>
+      <w:headerReference w:type="default" r:id="rId9"/>
+      <w:footerReference w:type="even" r:id="rId10"/>
+      <w:footerReference w:type="default" r:id="rId11"/>
+      <w:headerReference w:type="first" r:id="rId12"/>
+      <w:footerReference w:type="first" r:id="rId13"/>
       <w:pgSz w:w="12240" w:h="15840"/>
-      <w:pgMar w:top="1440" w:right="1440" w:bottom="1440" w:left="1440" w:header="720" w:footer="720" w:gutter="0"/>
+      <w:pgMar w:top="720" w:right="1080" w:bottom="806" w:left="1080" w:header="720" w:footer="720" w:gutter="0"/>
       <w:cols w:space="720"/>
+      <w:docGrid w:linePitch="326"/>
     </w:sectPr>
   </w:body>
 </w:document>
@@ -355,6 +365,36 @@
 </w:endnotes>
 </file>
 
+<file path=word/footer1.xml><?xml version="1.0" encoding="utf-8"?>
+<w:ftr xmlns:wpc="http://schemas.microsoft.com/office/word/2010/wordprocessingCanvas" xmlns:cx="http://schemas.microsoft.com/office/drawing/2014/chartex" xmlns:cx1="http://schemas.microsoft.com/office/drawing/2015/9/8/chartex" xmlns:cx2="http://schemas.microsoft.com/office/drawing/2015/10/21/chartex" xmlns:cx3="http://schemas.microsoft.com/office/drawing/2016/5/9/chartex" xmlns:cx4="http://schemas.microsoft.com/office/drawing/2016/5/10/chartex" xmlns:cx5="http://schemas.microsoft.com/office/drawing/2016/5/11/chartex" xmlns:cx6="http://schemas.microsoft.com/office/drawing/2016/5/12/chartex" xmlns:cx7="http://schemas.microsoft.com/office/drawing/2016/5/13/chartex" xmlns:cx8="http://schemas.microsoft.com/office/drawing/2016/5/14/chartex" xmlns:mc="http://schemas.openxmlformats.org/markup-compatibility/2006" xmlns:aink="http://schemas.microsoft.com/office/drawing/2016/ink" xmlns:am3d="http://schemas.microsoft.com/office/drawing/2017/model3d" xmlns:o="urn:schemas-microsoft-com:office:office" xmlns:oel="http://schemas.microsoft.com/office/2019/extlst" xmlns:r="http://schemas.openxmlformats.org/officeDocument/2006/relationships" xmlns:m="http://schemas.openxmlformats.org/officeDocument/2006/math" xmlns:v="urn:schemas-microsoft-com:vml" xmlns:wp14="http://schemas.microsoft.com/office/word/2010/wordprocessingDrawing" xmlns:wp="http://schemas.openxmlformats.org/drawingml/2006/wordprocessingDrawing" xmlns:w10="urn:schemas-microsoft-com:office:word" xmlns:w="http://schemas.openxmlformats.org/wordprocessingml/2006/main" xmlns:w14="http://schemas.microsoft.com/office/word/2010/wordml" xmlns:w15="http://schemas.microsoft.com/office/word/2012/wordml" xmlns:w16cex="http://schemas.microsoft.com/office/word/2018/wordml/cex" xmlns:w16cid="http://schemas.microsoft.com/office/word/2016/wordml/cid" xmlns:w16="http://schemas.microsoft.com/office/word/2018/wordml" xmlns:w16sdtdh="http://schemas.microsoft.com/office/word/2020/wordml/sdtdatahash" xmlns:w16se="http://schemas.microsoft.com/office/word/2015/wordml/symex" xmlns:wpg="http://schemas.microsoft.com/office/word/2010/wordprocessingGroup" xmlns:wpi="http://schemas.microsoft.com/office/word/2010/wordprocessingInk" xmlns:wne="http://schemas.microsoft.com/office/word/2006/wordml" xmlns:wps="http://schemas.microsoft.com/office/word/2010/wordprocessingShape" mc:Ignorable="w14 w15 w16se w16cid w16 w16cex w16sdtdh wp14">
+  <w:p>
+    <w:pPr>
+      <w:pStyle w:val="Footer"/>
+    </w:pPr>
+  </w:p>
+</w:ftr>
+</file>
+
+<file path=word/footer2.xml><?xml version="1.0" encoding="utf-8"?>
+<w:ftr xmlns:wpc="http://schemas.microsoft.com/office/word/2010/wordprocessingCanvas" xmlns:cx="http://schemas.microsoft.com/office/drawing/2014/chartex" xmlns:cx1="http://schemas.microsoft.com/office/drawing/2015/9/8/chartex" xmlns:cx2="http://schemas.microsoft.com/office/drawing/2015/10/21/chartex" xmlns:cx3="http://schemas.microsoft.com/office/drawing/2016/5/9/chartex" xmlns:cx4="http://schemas.microsoft.com/office/drawing/2016/5/10/chartex" xmlns:cx5="http://schemas.microsoft.com/office/drawing/2016/5/11/chartex" xmlns:cx6="http://schemas.microsoft.com/office/drawing/2016/5/12/chartex" xmlns:cx7="http://schemas.microsoft.com/office/drawing/2016/5/13/chartex" xmlns:cx8="http://schemas.microsoft.com/office/drawing/2016/5/14/chartex" xmlns:mc="http://schemas.openxmlformats.org/markup-compatibility/2006" xmlns:aink="http://schemas.microsoft.com/office/drawing/2016/ink" xmlns:am3d="http://schemas.microsoft.com/office/drawing/2017/model3d" xmlns:o="urn:schemas-microsoft-com:office:office" xmlns:oel="http://schemas.microsoft.com/office/2019/extlst" xmlns:r="http://schemas.openxmlformats.org/officeDocument/2006/relationships" xmlns:m="http://schemas.openxmlformats.org/officeDocument/2006/math" xmlns:v="urn:schemas-microsoft-com:vml" xmlns:wp14="http://schemas.microsoft.com/office/word/2010/wordprocessingDrawing" xmlns:wp="http://schemas.openxmlformats.org/drawingml/2006/wordprocessingDrawing" xmlns:w10="urn:schemas-microsoft-com:office:word" xmlns:w="http://schemas.openxmlformats.org/wordprocessingml/2006/main" xmlns:w14="http://schemas.microsoft.com/office/word/2010/wordml" xmlns:w15="http://schemas.microsoft.com/office/word/2012/wordml" xmlns:w16cex="http://schemas.microsoft.com/office/word/2018/wordml/cex" xmlns:w16cid="http://schemas.microsoft.com/office/word/2016/wordml/cid" xmlns:w16="http://schemas.microsoft.com/office/word/2018/wordml" xmlns:w16sdtdh="http://schemas.microsoft.com/office/word/2020/wordml/sdtdatahash" xmlns:w16se="http://schemas.microsoft.com/office/word/2015/wordml/symex" xmlns:wpg="http://schemas.microsoft.com/office/word/2010/wordprocessingGroup" xmlns:wpi="http://schemas.microsoft.com/office/word/2010/wordprocessingInk" xmlns:wne="http://schemas.microsoft.com/office/word/2006/wordml" xmlns:wps="http://schemas.microsoft.com/office/word/2010/wordprocessingShape" mc:Ignorable="w14 w15 w16se w16cid w16 w16cex w16sdtdh wp14">
+  <w:p>
+    <w:pPr>
+      <w:pStyle w:val="Footer"/>
+    </w:pPr>
+  </w:p>
+</w:ftr>
+</file>
+
+<file path=word/footer3.xml><?xml version="1.0" encoding="utf-8"?>
+<w:ftr xmlns:wpc="http://schemas.microsoft.com/office/word/2010/wordprocessingCanvas" xmlns:cx="http://schemas.microsoft.com/office/drawing/2014/chartex" xmlns:cx1="http://schemas.microsoft.com/office/drawing/2015/9/8/chartex" xmlns:cx2="http://schemas.microsoft.com/office/drawing/2015/10/21/chartex" xmlns:cx3="http://schemas.microsoft.com/office/drawing/2016/5/9/chartex" xmlns:cx4="http://schemas.microsoft.com/office/drawing/2016/5/10/chartex" xmlns:cx5="http://schemas.microsoft.com/office/drawing/2016/5/11/chartex" xmlns:cx6="http://schemas.microsoft.com/office/drawing/2016/5/12/chartex" xmlns:cx7="http://schemas.microsoft.com/office/drawing/2016/5/13/chartex" xmlns:cx8="http://schemas.microsoft.com/office/drawing/2016/5/14/chartex" xmlns:mc="http://schemas.openxmlformats.org/markup-compatibility/2006" xmlns:aink="http://schemas.microsoft.com/office/drawing/2016/ink" xmlns:am3d="http://schemas.microsoft.com/office/drawing/2017/model3d" xmlns:o="urn:schemas-microsoft-com:office:office" xmlns:oel="http://schemas.microsoft.com/office/2019/extlst" xmlns:r="http://schemas.openxmlformats.org/officeDocument/2006/relationships" xmlns:m="http://schemas.openxmlformats.org/officeDocument/2006/math" xmlns:v="urn:schemas-microsoft-com:vml" xmlns:wp14="http://schemas.microsoft.com/office/word/2010/wordprocessingDrawing" xmlns:wp="http://schemas.openxmlformats.org/drawingml/2006/wordprocessingDrawing" xmlns:w10="urn:schemas-microsoft-com:office:word" xmlns:w="http://schemas.openxmlformats.org/wordprocessingml/2006/main" xmlns:w14="http://schemas.microsoft.com/office/word/2010/wordml" xmlns:w15="http://schemas.microsoft.com/office/word/2012/wordml" xmlns:w16cex="http://schemas.microsoft.com/office/word/2018/wordml/cex" xmlns:w16cid="http://schemas.microsoft.com/office/word/2016/wordml/cid" xmlns:w16="http://schemas.microsoft.com/office/word/2018/wordml" xmlns:w16sdtdh="http://schemas.microsoft.com/office/word/2020/wordml/sdtdatahash" xmlns:w16se="http://schemas.microsoft.com/office/word/2015/wordml/symex" xmlns:wpg="http://schemas.microsoft.com/office/word/2010/wordprocessingGroup" xmlns:wpi="http://schemas.microsoft.com/office/word/2010/wordprocessingInk" xmlns:wne="http://schemas.microsoft.com/office/word/2006/wordml" xmlns:wps="http://schemas.microsoft.com/office/word/2010/wordprocessingShape" mc:Ignorable="w14 w15 w16se w16cid w16 w16cex w16sdtdh wp14">
+  <w:p>
+    <w:pPr>
+      <w:pStyle w:val="Footer"/>
+    </w:pPr>
+  </w:p>
+</w:ftr>
+</file>
+
 <file path=word/footnotes.xml><?xml version="1.0" encoding="utf-8"?>
 <w:footnotes xmlns:wpc="http://schemas.microsoft.com/office/word/2010/wordprocessingCanvas" xmlns:cx="http://schemas.microsoft.com/office/drawing/2014/chartex" xmlns:cx1="http://schemas.microsoft.com/office/drawing/2015/9/8/chartex" xmlns:cx2="http://schemas.microsoft.com/office/drawing/2015/10/21/chartex" xmlns:cx3="http://schemas.microsoft.com/office/drawing/2016/5/9/chartex" xmlns:cx4="http://schemas.microsoft.com/office/drawing/2016/5/10/chartex" xmlns:cx5="http://schemas.microsoft.com/office/drawing/2016/5/11/chartex" xmlns:cx6="http://schemas.microsoft.com/office/drawing/2016/5/12/chartex" xmlns:cx7="http://schemas.microsoft.com/office/drawing/2016/5/13/chartex" xmlns:cx8="http://schemas.microsoft.com/office/drawing/2016/5/14/chartex" xmlns:mc="http://schemas.openxmlformats.org/markup-compatibility/2006" xmlns:aink="http://schemas.microsoft.com/office/drawing/2016/ink" xmlns:am3d="http://schemas.microsoft.com/office/drawing/2017/model3d" xmlns:o="urn:schemas-microsoft-com:office:office" xmlns:oel="http://schemas.microsoft.com/office/2019/extlst" xmlns:r="http://schemas.openxmlformats.org/officeDocument/2006/relationships" xmlns:m="http://schemas.openxmlformats.org/officeDocument/2006/math" xmlns:v="urn:schemas-microsoft-com:vml" xmlns:wp14="http://schemas.microsoft.com/office/word/2010/wordprocessingDrawing" xmlns:wp="http://schemas.openxmlformats.org/drawingml/2006/wordprocessingDrawing" xmlns:w10="urn:schemas-microsoft-com:office:word" xmlns:w="http://schemas.openxmlformats.org/wordprocessingml/2006/main" xmlns:w14="http://schemas.microsoft.com/office/word/2010/wordml" xmlns:w15="http://schemas.microsoft.com/office/word/2012/wordml" xmlns:w16cex="http://schemas.microsoft.com/office/word/2018/wordml/cex" xmlns:w16cid="http://schemas.microsoft.com/office/word/2016/wordml/cid" xmlns:w16="http://schemas.microsoft.com/office/word/2018/wordml" xmlns:w16sdtdh="http://schemas.microsoft.com/office/word/2020/wordml/sdtdatahash" xmlns:w16se="http://schemas.microsoft.com/office/word/2015/wordml/symex" xmlns:wpg="http://schemas.microsoft.com/office/word/2010/wordprocessingGroup" xmlns:wpi="http://schemas.microsoft.com/office/word/2010/wordprocessingInk" xmlns:wne="http://schemas.microsoft.com/office/word/2006/wordml" xmlns:wps="http://schemas.microsoft.com/office/word/2010/wordprocessingShape" mc:Ignorable="w14 w15 w16se w16cid w16 w16cex w16sdtdh wp14">
   <w:footnote w:type="separator" w:id="-1">
@@ -390,8 +430,314 @@
 </w:footnotes>
 </file>
 
+<file path=word/header1.xml><?xml version="1.0" encoding="utf-8"?>
+<w:hdr xmlns:wpc="http://schemas.microsoft.com/office/word/2010/wordprocessingCanvas" xmlns:cx="http://schemas.microsoft.com/office/drawing/2014/chartex" xmlns:cx1="http://schemas.microsoft.com/office/drawing/2015/9/8/chartex" xmlns:cx2="http://schemas.microsoft.com/office/drawing/2015/10/21/chartex" xmlns:cx3="http://schemas.microsoft.com/office/drawing/2016/5/9/chartex" xmlns:cx4="http://schemas.microsoft.com/office/drawing/2016/5/10/chartex" xmlns:cx5="http://schemas.microsoft.com/office/drawing/2016/5/11/chartex" xmlns:cx6="http://schemas.microsoft.com/office/drawing/2016/5/12/chartex" xmlns:cx7="http://schemas.microsoft.com/office/drawing/2016/5/13/chartex" xmlns:cx8="http://schemas.microsoft.com/office/drawing/2016/5/14/chartex" xmlns:mc="http://schemas.openxmlformats.org/markup-compatibility/2006" xmlns:aink="http://schemas.microsoft.com/office/drawing/2016/ink" xmlns:am3d="http://schemas.microsoft.com/office/drawing/2017/model3d" xmlns:o="urn:schemas-microsoft-com:office:office" xmlns:oel="http://schemas.microsoft.com/office/2019/extlst" xmlns:r="http://schemas.openxmlformats.org/officeDocument/2006/relationships" xmlns:m="http://schemas.openxmlformats.org/officeDocument/2006/math" xmlns:v="urn:schemas-microsoft-com:vml" xmlns:wp14="http://schemas.microsoft.com/office/word/2010/wordprocessingDrawing" xmlns:wp="http://schemas.openxmlformats.org/drawingml/2006/wordprocessingDrawing" xmlns:w10="urn:schemas-microsoft-com:office:word" xmlns:w="http://schemas.openxmlformats.org/wordprocessingml/2006/main" xmlns:w14="http://schemas.microsoft.com/office/word/2010/wordml" xmlns:w15="http://schemas.microsoft.com/office/word/2012/wordml" xmlns:w16cex="http://schemas.microsoft.com/office/word/2018/wordml/cex" xmlns:w16cid="http://schemas.microsoft.com/office/word/2016/wordml/cid" xmlns:w16="http://schemas.microsoft.com/office/word/2018/wordml" xmlns:w16sdtdh="http://schemas.microsoft.com/office/word/2020/wordml/sdtdatahash" xmlns:w16se="http://schemas.microsoft.com/office/word/2015/wordml/symex" xmlns:wpg="http://schemas.microsoft.com/office/word/2010/wordprocessingGroup" xmlns:wpi="http://schemas.microsoft.com/office/word/2010/wordprocessingInk" xmlns:wne="http://schemas.microsoft.com/office/word/2006/wordml" xmlns:wps="http://schemas.microsoft.com/office/word/2010/wordprocessingShape" mc:Ignorable="w14 w15 w16se w16cid w16 w16cex w16sdtdh wp14">
+  <w:p>
+    <w:pPr>
+      <w:pStyle w:val="Header"/>
+    </w:pPr>
+  </w:p>
+</w:hdr>
+</file>
+
+<file path=word/header2.xml><?xml version="1.0" encoding="utf-8"?>
+<w:hdr xmlns:wpc="http://schemas.microsoft.com/office/word/2010/wordprocessingCanvas" xmlns:cx="http://schemas.microsoft.com/office/drawing/2014/chartex" xmlns:cx1="http://schemas.microsoft.com/office/drawing/2015/9/8/chartex" xmlns:cx2="http://schemas.microsoft.com/office/drawing/2015/10/21/chartex" xmlns:cx3="http://schemas.microsoft.com/office/drawing/2016/5/9/chartex" xmlns:cx4="http://schemas.microsoft.com/office/drawing/2016/5/10/chartex" xmlns:cx5="http://schemas.microsoft.com/office/drawing/2016/5/11/chartex" xmlns:cx6="http://schemas.microsoft.com/office/drawing/2016/5/12/chartex" xmlns:cx7="http://schemas.microsoft.com/office/drawing/2016/5/13/chartex" xmlns:cx8="http://schemas.microsoft.com/office/drawing/2016/5/14/chartex" xmlns:mc="http://schemas.openxmlformats.org/markup-compatibility/2006" xmlns:aink="http://schemas.microsoft.com/office/drawing/2016/ink" xmlns:am3d="http://schemas.microsoft.com/office/drawing/2017/model3d" xmlns:o="urn:schemas-microsoft-com:office:office" xmlns:oel="http://schemas.microsoft.com/office/2019/extlst" xmlns:r="http://schemas.openxmlformats.org/officeDocument/2006/relationships" xmlns:m="http://schemas.openxmlformats.org/officeDocument/2006/math" xmlns:v="urn:schemas-microsoft-com:vml" xmlns:wp14="http://schemas.microsoft.com/office/word/2010/wordprocessingDrawing" xmlns:wp="http://schemas.openxmlformats.org/drawingml/2006/wordprocessingDrawing" xmlns:w10="urn:schemas-microsoft-com:office:word" xmlns:w="http://schemas.openxmlformats.org/wordprocessingml/2006/main" xmlns:w14="http://schemas.microsoft.com/office/word/2010/wordml" xmlns:w15="http://schemas.microsoft.com/office/word/2012/wordml" xmlns:w16cex="http://schemas.microsoft.com/office/word/2018/wordml/cex" xmlns:w16cid="http://schemas.microsoft.com/office/word/2016/wordml/cid" xmlns:w16="http://schemas.microsoft.com/office/word/2018/wordml" xmlns:w16sdtdh="http://schemas.microsoft.com/office/word/2020/wordml/sdtdatahash" xmlns:w16se="http://schemas.microsoft.com/office/word/2015/wordml/symex" xmlns:wpg="http://schemas.microsoft.com/office/word/2010/wordprocessingGroup" xmlns:wpi="http://schemas.microsoft.com/office/word/2010/wordprocessingInk" xmlns:wne="http://schemas.microsoft.com/office/word/2006/wordml" xmlns:wps="http://schemas.microsoft.com/office/word/2010/wordprocessingShape" mc:Ignorable="w14 w15 w16se w16cid w16 w16cex w16sdtdh wp14">
+  <w:p>
+    <w:pPr>
+      <w:pStyle w:val="Header"/>
+    </w:pPr>
+  </w:p>
+</w:hdr>
+</file>
+
+<file path=word/header3.xml><?xml version="1.0" encoding="utf-8"?>
+<w:hdr xmlns:wpc="http://schemas.microsoft.com/office/word/2010/wordprocessingCanvas" xmlns:cx="http://schemas.microsoft.com/office/drawing/2014/chartex" xmlns:cx1="http://schemas.microsoft.com/office/drawing/2015/9/8/chartex" xmlns:cx2="http://schemas.microsoft.com/office/drawing/2015/10/21/chartex" xmlns:cx3="http://schemas.microsoft.com/office/drawing/2016/5/9/chartex" xmlns:cx4="http://schemas.microsoft.com/office/drawing/2016/5/10/chartex" xmlns:cx5="http://schemas.microsoft.com/office/drawing/2016/5/11/chartex" xmlns:cx6="http://schemas.microsoft.com/office/drawing/2016/5/12/chartex" xmlns:cx7="http://schemas.microsoft.com/office/drawing/2016/5/13/chartex" xmlns:cx8="http://schemas.microsoft.com/office/drawing/2016/5/14/chartex" xmlns:mc="http://schemas.openxmlformats.org/markup-compatibility/2006" xmlns:aink="http://schemas.microsoft.com/office/drawing/2016/ink" xmlns:am3d="http://schemas.microsoft.com/office/drawing/2017/model3d" xmlns:o="urn:schemas-microsoft-com:office:office" xmlns:oel="http://schemas.microsoft.com/office/2019/extlst" xmlns:r="http://schemas.openxmlformats.org/officeDocument/2006/relationships" xmlns:m="http://schemas.openxmlformats.org/officeDocument/2006/math" xmlns:v="urn:schemas-microsoft-com:vml" xmlns:wp14="http://schemas.microsoft.com/office/word/2010/wordprocessingDrawing" xmlns:wp="http://schemas.openxmlformats.org/drawingml/2006/wordprocessingDrawing" xmlns:w10="urn:schemas-microsoft-com:office:word" xmlns:w="http://schemas.openxmlformats.org/wordprocessingml/2006/main" xmlns:w14="http://schemas.microsoft.com/office/word/2010/wordml" xmlns:w15="http://schemas.microsoft.com/office/word/2012/wordml" xmlns:w16cex="http://schemas.microsoft.com/office/word/2018/wordml/cex" xmlns:w16cid="http://schemas.microsoft.com/office/word/2016/wordml/cid" xmlns:w16="http://schemas.microsoft.com/office/word/2018/wordml" xmlns:w16sdtdh="http://schemas.microsoft.com/office/word/2020/wordml/sdtdatahash" xmlns:w16se="http://schemas.microsoft.com/office/word/2015/wordml/symex" xmlns:wpg="http://schemas.microsoft.com/office/word/2010/wordprocessingGroup" xmlns:wpi="http://schemas.microsoft.com/office/word/2010/wordprocessingInk" xmlns:wne="http://schemas.microsoft.com/office/word/2006/wordml" xmlns:wps="http://schemas.microsoft.com/office/word/2010/wordprocessingShape" mc:Ignorable="w14 w15 w16se w16cid w16 w16cex w16sdtdh wp14">
+  <w:p>
+    <w:pPr>
+      <w:pStyle w:val="Header"/>
+    </w:pPr>
+  </w:p>
+</w:hdr>
+</file>
+
 <file path=word/numbering.xml><?xml version="1.0" encoding="utf-8"?>
-<w:numbering xmlns:wpc="http://schemas.microsoft.com/office/word/2010/wordprocessingCanvas" xmlns:cx="http://schemas.microsoft.com/office/drawing/2014/chartex" xmlns:cx1="http://schemas.microsoft.com/office/drawing/2015/9/8/chartex" xmlns:cx2="http://schemas.microsoft.com/office/drawing/2015/10/21/chartex" xmlns:cx3="http://schemas.microsoft.com/office/drawing/2016/5/9/chartex" xmlns:cx4="http://schemas.microsoft.com/office/drawing/2016/5/10/chartex" xmlns:cx5="http://schemas.microsoft.com/office/drawing/2016/5/11/chartex" xmlns:cx6="http://schemas.microsoft.com/office/drawing/2016/5/12/chartex" xmlns:cx7="http://schemas.microsoft.com/office/drawing/2016/5/13/chartex" xmlns:cx8="http://schemas.microsoft.com/office/drawing/2016/5/14/chartex" xmlns:mc="http://schemas.openxmlformats.org/markup-compatibility/2006" xmlns:aink="http://schemas.microsoft.com/office/drawing/2016/ink" xmlns:am3d="http://schemas.microsoft.com/office/drawing/2017/model3d" xmlns:o="urn:schemas-microsoft-com:office:office" xmlns:oel="http://schemas.microsoft.com/office/2019/extlst" xmlns:r="http://schemas.openxmlformats.org/officeDocument/2006/relationships" xmlns:m="http://schemas.openxmlformats.org/officeDocument/2006/math" xmlns:v="urn:schemas-microsoft-com:vml" xmlns:wp14="http://schemas.microsoft.com/office/word/2010/wordprocessingDrawing" xmlns:wp="http://schemas.openxmlformats.org/drawingml/2006/wordprocessingDrawing" xmlns:w10="urn:schemas-microsoft-com:office:word" xmlns:w="http://schemas.openxmlformats.org/wordprocessingml/2006/main" xmlns:w14="http://schemas.microsoft.com/office/word/2010/wordml" xmlns:w15="http://schemas.microsoft.com/office/word/2012/wordml" xmlns:w16cex="http://schemas.microsoft.com/office/word/2018/wordml/cex" xmlns:w16cid="http://schemas.microsoft.com/office/word/2016/wordml/cid" xmlns:w16="http://schemas.microsoft.com/office/word/2018/wordml" xmlns:w16sdtdh="http://schemas.microsoft.com/office/word/2020/wordml/sdtdatahash" xmlns:w16se="http://schemas.microsoft.com/office/word/2015/wordml/symex" xmlns:wpg="http://schemas.microsoft.com/office/word/2010/wordprocessingGroup" xmlns:wpi="http://schemas.microsoft.com/office/word/2010/wordprocessingInk" xmlns:wne="http://schemas.microsoft.com/office/word/2006/wordml" xmlns:wps="http://schemas.microsoft.com/office/word/2010/wordprocessingShape" mc:Ignorable="w14 w15 w16se w16cid w16 w16cex w16sdtdh wp14"/>
+<w:numbering xmlns:wpc="http://schemas.microsoft.com/office/word/2010/wordprocessingCanvas" xmlns:cx="http://schemas.microsoft.com/office/drawing/2014/chartex" xmlns:cx1="http://schemas.microsoft.com/office/drawing/2015/9/8/chartex" xmlns:cx2="http://schemas.microsoft.com/office/drawing/2015/10/21/chartex" xmlns:cx3="http://schemas.microsoft.com/office/drawing/2016/5/9/chartex" xmlns:cx4="http://schemas.microsoft.com/office/drawing/2016/5/10/chartex" xmlns:cx5="http://schemas.microsoft.com/office/drawing/2016/5/11/chartex" xmlns:cx6="http://schemas.microsoft.com/office/drawing/2016/5/12/chartex" xmlns:cx7="http://schemas.microsoft.com/office/drawing/2016/5/13/chartex" xmlns:cx8="http://schemas.microsoft.com/office/drawing/2016/5/14/chartex" xmlns:mc="http://schemas.openxmlformats.org/markup-compatibility/2006" xmlns:aink="http://schemas.microsoft.com/office/drawing/2016/ink" xmlns:am3d="http://schemas.microsoft.com/office/drawing/2017/model3d" xmlns:o="urn:schemas-microsoft-com:office:office" xmlns:oel="http://schemas.microsoft.com/office/2019/extlst" xmlns:r="http://schemas.openxmlformats.org/officeDocument/2006/relationships" xmlns:m="http://schemas.openxmlformats.org/officeDocument/2006/math" xmlns:v="urn:schemas-microsoft-com:vml" xmlns:wp14="http://schemas.microsoft.com/office/word/2010/wordprocessingDrawing" xmlns:wp="http://schemas.openxmlformats.org/drawingml/2006/wordprocessingDrawing" xmlns:w10="urn:schemas-microsoft-com:office:word" xmlns:w="http://schemas.openxmlformats.org/wordprocessingml/2006/main" xmlns:w14="http://schemas.microsoft.com/office/word/2010/wordml" xmlns:w15="http://schemas.microsoft.com/office/word/2012/wordml" xmlns:w16cex="http://schemas.microsoft.com/office/word/2018/wordml/cex" xmlns:w16cid="http://schemas.microsoft.com/office/word/2016/wordml/cid" xmlns:w16="http://schemas.microsoft.com/office/word/2018/wordml" xmlns:w16sdtdh="http://schemas.microsoft.com/office/word/2020/wordml/sdtdatahash" xmlns:w16se="http://schemas.microsoft.com/office/word/2015/wordml/symex" xmlns:wpg="http://schemas.microsoft.com/office/word/2010/wordprocessingGroup" xmlns:wpi="http://schemas.microsoft.com/office/word/2010/wordprocessingInk" xmlns:wne="http://schemas.microsoft.com/office/word/2006/wordml" xmlns:wps="http://schemas.microsoft.com/office/word/2010/wordprocessingShape" mc:Ignorable="w14 w15 w16se w16cid w16 w16cex w16sdtdh wp14">
+  <w:abstractNum w:abstractNumId="0" w15:restartNumberingAfterBreak="0">
+    <w:nsid w:val="FFFFFF7C"/>
+    <w:multiLevelType w:val="singleLevel"/>
+    <w:tmpl w:val="2E026F8E"/>
+    <w:lvl w:ilvl="0">
+      <w:start w:val="1"/>
+      <w:numFmt w:val="decimal"/>
+      <w:lvlText w:val="%1."/>
+      <w:lvlJc w:val="left"/>
+      <w:pPr>
+        <w:tabs>
+          <w:tab w:val="num" w:pos="1800"/>
+        </w:tabs>
+        <w:ind w:left="1800" w:hanging="360"/>
+      </w:pPr>
+    </w:lvl>
+  </w:abstractNum>
+  <w:abstractNum w:abstractNumId="1" w15:restartNumberingAfterBreak="0">
+    <w:nsid w:val="FFFFFF7D"/>
+    <w:multiLevelType w:val="singleLevel"/>
+    <w:tmpl w:val="5F5A9D5A"/>
+    <w:lvl w:ilvl="0">
+      <w:start w:val="1"/>
+      <w:numFmt w:val="decimal"/>
+      <w:lvlText w:val="%1."/>
+      <w:lvlJc w:val="left"/>
+      <w:pPr>
+        <w:tabs>
+          <w:tab w:val="num" w:pos="1440"/>
+        </w:tabs>
+        <w:ind w:left="1440" w:hanging="360"/>
+      </w:pPr>
+    </w:lvl>
+  </w:abstractNum>
+  <w:abstractNum w:abstractNumId="2" w15:restartNumberingAfterBreak="0">
+    <w:nsid w:val="FFFFFF7E"/>
+    <w:multiLevelType w:val="singleLevel"/>
+    <w:tmpl w:val="20665CBA"/>
+    <w:lvl w:ilvl="0">
+      <w:start w:val="1"/>
+      <w:numFmt w:val="decimal"/>
+      <w:lvlText w:val="%1."/>
+      <w:lvlJc w:val="left"/>
+      <w:pPr>
+        <w:tabs>
+          <w:tab w:val="num" w:pos="1080"/>
+        </w:tabs>
+        <w:ind w:left="1080" w:hanging="360"/>
+      </w:pPr>
+    </w:lvl>
+  </w:abstractNum>
+  <w:abstractNum w:abstractNumId="3" w15:restartNumberingAfterBreak="0">
+    <w:nsid w:val="FFFFFF7F"/>
+    <w:multiLevelType w:val="singleLevel"/>
+    <w:tmpl w:val="5CF8F52C"/>
+    <w:lvl w:ilvl="0">
+      <w:start w:val="1"/>
+      <w:numFmt w:val="decimal"/>
+      <w:lvlText w:val="%1."/>
+      <w:lvlJc w:val="left"/>
+      <w:pPr>
+        <w:tabs>
+          <w:tab w:val="num" w:pos="720"/>
+        </w:tabs>
+        <w:ind w:left="720" w:hanging="360"/>
+      </w:pPr>
+    </w:lvl>
+  </w:abstractNum>
+  <w:abstractNum w:abstractNumId="4" w15:restartNumberingAfterBreak="0">
+    <w:nsid w:val="FFFFFF80"/>
+    <w:multiLevelType w:val="singleLevel"/>
+    <w:tmpl w:val="E3781510"/>
+    <w:lvl w:ilvl="0">
+      <w:start w:val="1"/>
+      <w:numFmt w:val="bullet"/>
+      <w:lvlText w:val=""/>
+      <w:lvlJc w:val="left"/>
+      <w:pPr>
+        <w:tabs>
+          <w:tab w:val="num" w:pos="1800"/>
+        </w:tabs>
+        <w:ind w:left="1800" w:hanging="360"/>
+      </w:pPr>
+      <w:rPr>
+        <w:rFonts w:ascii="Symbol" w:hAnsi="Symbol" w:hint="default"/>
+      </w:rPr>
+    </w:lvl>
+  </w:abstractNum>
+  <w:abstractNum w:abstractNumId="5" w15:restartNumberingAfterBreak="0">
+    <w:nsid w:val="FFFFFF81"/>
+    <w:multiLevelType w:val="singleLevel"/>
+    <w:tmpl w:val="79D69F0A"/>
+    <w:lvl w:ilvl="0">
+      <w:start w:val="1"/>
+      <w:numFmt w:val="bullet"/>
+      <w:lvlText w:val=""/>
+      <w:lvlJc w:val="left"/>
+      <w:pPr>
+        <w:tabs>
+          <w:tab w:val="num" w:pos="1440"/>
+        </w:tabs>
+        <w:ind w:left="1440" w:hanging="360"/>
+      </w:pPr>
+      <w:rPr>
+        <w:rFonts w:ascii="Symbol" w:hAnsi="Symbol" w:hint="default"/>
+      </w:rPr>
+    </w:lvl>
+  </w:abstractNum>
+  <w:abstractNum w:abstractNumId="6" w15:restartNumberingAfterBreak="0">
+    <w:nsid w:val="FFFFFF82"/>
+    <w:multiLevelType w:val="singleLevel"/>
+    <w:tmpl w:val="217ACA3A"/>
+    <w:lvl w:ilvl="0">
+      <w:start w:val="1"/>
+      <w:numFmt w:val="bullet"/>
+      <w:lvlText w:val=""/>
+      <w:lvlJc w:val="left"/>
+      <w:pPr>
+        <w:tabs>
+          <w:tab w:val="num" w:pos="1080"/>
+        </w:tabs>
+        <w:ind w:left="1080" w:hanging="360"/>
+      </w:pPr>
+      <w:rPr>
+        <w:rFonts w:ascii="Symbol" w:hAnsi="Symbol" w:hint="default"/>
+      </w:rPr>
+    </w:lvl>
+  </w:abstractNum>
+  <w:abstractNum w:abstractNumId="7" w15:restartNumberingAfterBreak="0">
+    <w:nsid w:val="FFFFFF83"/>
+    <w:multiLevelType w:val="singleLevel"/>
+    <w:tmpl w:val="3D543348"/>
+    <w:lvl w:ilvl="0">
+      <w:start w:val="1"/>
+      <w:numFmt w:val="bullet"/>
+      <w:lvlText w:val=""/>
+      <w:lvlJc w:val="left"/>
+      <w:pPr>
+        <w:tabs>
+          <w:tab w:val="num" w:pos="720"/>
+        </w:tabs>
+        <w:ind w:left="720" w:hanging="360"/>
+      </w:pPr>
+      <w:rPr>
+        <w:rFonts w:ascii="Symbol" w:hAnsi="Symbol" w:hint="default"/>
+      </w:rPr>
+    </w:lvl>
+  </w:abstractNum>
+  <w:abstractNum w:abstractNumId="8" w15:restartNumberingAfterBreak="0">
+    <w:nsid w:val="FFFFFF88"/>
+    <w:multiLevelType w:val="singleLevel"/>
+    <w:tmpl w:val="A19C8614"/>
+    <w:lvl w:ilvl="0">
+      <w:start w:val="1"/>
+      <w:numFmt w:val="decimal"/>
+      <w:lvlText w:val="%1."/>
+      <w:lvlJc w:val="left"/>
+      <w:pPr>
+        <w:tabs>
+          <w:tab w:val="num" w:pos="360"/>
+        </w:tabs>
+        <w:ind w:left="360" w:hanging="360"/>
+      </w:pPr>
+    </w:lvl>
+  </w:abstractNum>
+  <w:abstractNum w:abstractNumId="9" w15:restartNumberingAfterBreak="0">
+    <w:nsid w:val="FFFFFF89"/>
+    <w:multiLevelType w:val="singleLevel"/>
+    <w:tmpl w:val="B5BC85A0"/>
+    <w:lvl w:ilvl="0">
+      <w:start w:val="1"/>
+      <w:numFmt w:val="bullet"/>
+      <w:lvlText w:val=""/>
+      <w:lvlJc w:val="left"/>
+      <w:pPr>
+        <w:tabs>
+          <w:tab w:val="num" w:pos="360"/>
+        </w:tabs>
+        <w:ind w:left="360" w:hanging="360"/>
+      </w:pPr>
+      <w:rPr>
+        <w:rFonts w:ascii="Symbol" w:hAnsi="Symbol" w:hint="default"/>
+      </w:rPr>
+    </w:lvl>
+  </w:abstractNum>
+  <w:num w:numId="1" w16cid:durableId="287786444">
+    <w:abstractNumId w:val="0"/>
+  </w:num>
+  <w:num w:numId="2" w16cid:durableId="1312757684">
+    <w:abstractNumId w:val="1"/>
+  </w:num>
+  <w:num w:numId="3" w16cid:durableId="1706826267">
+    <w:abstractNumId w:val="2"/>
+  </w:num>
+  <w:num w:numId="4" w16cid:durableId="1555695728">
+    <w:abstractNumId w:val="3"/>
+  </w:num>
+  <w:num w:numId="5" w16cid:durableId="562301895">
+    <w:abstractNumId w:val="8"/>
+  </w:num>
+  <w:num w:numId="6" w16cid:durableId="1475103580">
+    <w:abstractNumId w:val="4"/>
+  </w:num>
+  <w:num w:numId="7" w16cid:durableId="1876772008">
+    <w:abstractNumId w:val="5"/>
+  </w:num>
+  <w:num w:numId="8" w16cid:durableId="1397316374">
+    <w:abstractNumId w:val="6"/>
+  </w:num>
+  <w:num w:numId="9" w16cid:durableId="318923812">
+    <w:abstractNumId w:val="7"/>
+  </w:num>
+  <w:num w:numId="10" w16cid:durableId="820314429">
+    <w:abstractNumId w:val="9"/>
+  </w:num>
+  <w:num w:numId="11" w16cid:durableId="761726278">
+    <w:abstractNumId w:val="0"/>
+  </w:num>
+  <w:num w:numId="12" w16cid:durableId="617417097">
+    <w:abstractNumId w:val="1"/>
+  </w:num>
+  <w:num w:numId="13" w16cid:durableId="259682542">
+    <w:abstractNumId w:val="2"/>
+  </w:num>
+  <w:num w:numId="14" w16cid:durableId="1708486539">
+    <w:abstractNumId w:val="3"/>
+  </w:num>
+  <w:num w:numId="15" w16cid:durableId="1293026074">
+    <w:abstractNumId w:val="8"/>
+  </w:num>
+  <w:num w:numId="16" w16cid:durableId="537624066">
+    <w:abstractNumId w:val="4"/>
+  </w:num>
+  <w:num w:numId="17" w16cid:durableId="1461535372">
+    <w:abstractNumId w:val="5"/>
+  </w:num>
+  <w:num w:numId="18" w16cid:durableId="1303922564">
+    <w:abstractNumId w:val="6"/>
+  </w:num>
+  <w:num w:numId="19" w16cid:durableId="1788036798">
+    <w:abstractNumId w:val="7"/>
+  </w:num>
+  <w:num w:numId="20" w16cid:durableId="131337055">
+    <w:abstractNumId w:val="9"/>
+  </w:num>
+  <w:num w:numId="21" w16cid:durableId="1614945845">
+    <w:abstractNumId w:val="0"/>
+  </w:num>
+  <w:num w:numId="22" w16cid:durableId="500242217">
+    <w:abstractNumId w:val="1"/>
+  </w:num>
+  <w:num w:numId="23" w16cid:durableId="1565065662">
+    <w:abstractNumId w:val="2"/>
+  </w:num>
+  <w:num w:numId="24" w16cid:durableId="1701543671">
+    <w:abstractNumId w:val="3"/>
+  </w:num>
+  <w:num w:numId="25" w16cid:durableId="61563161">
+    <w:abstractNumId w:val="8"/>
+  </w:num>
+  <w:num w:numId="26" w16cid:durableId="970673269">
+    <w:abstractNumId w:val="4"/>
+  </w:num>
+  <w:num w:numId="27" w16cid:durableId="865367949">
+    <w:abstractNumId w:val="5"/>
+  </w:num>
+  <w:num w:numId="28" w16cid:durableId="647129261">
+    <w:abstractNumId w:val="6"/>
+  </w:num>
+  <w:num w:numId="29" w16cid:durableId="266889370">
+    <w:abstractNumId w:val="7"/>
+  </w:num>
+  <w:num w:numId="30" w16cid:durableId="1965694846">
+    <w:abstractNumId w:val="9"/>
+  </w:num>
+</w:numbering>
 </file>
 
 <file path=word/styles.xml><?xml version="1.0" encoding="utf-8"?>
@@ -549,6 +895,13 @@
     <w:lsdException w:name="Placeholder Text" w:semiHidden="1"/>
     <w:lsdException w:name="Light Shading"/>
     <w:lsdException w:name="Light List"/>
+    <w:lsdException w:name="Light Grid"/>
+    <w:lsdException w:name="Medium Shading 1"/>
+    <w:lsdException w:name="Medium Shading 2"/>
+    <w:lsdException w:name="Medium List 1"/>
+    <w:lsdException w:name="Medium List 2"/>
+    <w:lsdException w:name="Medium Grid 1"/>
+    <w:lsdException w:name="Medium Grid 2"/>
     <w:lsdException w:name="Medium Grid 3"/>
     <w:lsdException w:name="Dark List"/>
     <w:lsdException w:name="Colorful Shading"/>
@@ -752,12 +1105,11 @@
     <w:next w:val="BodyText"/>
     <w:uiPriority w:val="9"/>
     <w:qFormat/>
-    <w:rsid w:val="00ED012B"/>
+    <w:rsid w:val="00D86552"/>
     <w:pPr>
       <w:keepNext/>
       <w:keepLines/>
       <w:spacing w:before="480" w:after="0"/>
-      <w:jc w:val="center"/>
       <w:outlineLvl w:val="0"/>
     </w:pPr>
     <w:rPr>
@@ -765,6 +1117,7 @@
       <w:b/>
       <w:bCs/>
       <w:color w:val="000000" w:themeColor="text1"/>
+      <w:sz w:val="40"/>
       <w:szCs w:val="32"/>
     </w:rPr>
   </w:style>
@@ -797,7 +1150,7 @@
     <w:uiPriority w:val="9"/>
     <w:unhideWhenUsed/>
     <w:qFormat/>
-    <w:rsid w:val="00ED012B"/>
+    <w:rsid w:val="00D86552"/>
     <w:pPr>
       <w:keepNext/>
       <w:keepLines/>
@@ -810,6 +1163,7 @@
       <w:bCs/>
       <w:i/>
       <w:color w:val="000000" w:themeColor="text1"/>
+      <w:sz w:val="32"/>
     </w:rPr>
   </w:style>
   <w:style w:type="paragraph" w:styleId="Heading4">
@@ -819,7 +1173,7 @@
     <w:uiPriority w:val="9"/>
     <w:unhideWhenUsed/>
     <w:qFormat/>
-    <w:rsid w:val="00ED012B"/>
+    <w:rsid w:val="00423DF0"/>
     <w:pPr>
       <w:keepNext/>
       <w:keepLines/>
@@ -841,18 +1195,15 @@
     <w:uiPriority w:val="9"/>
     <w:unhideWhenUsed/>
     <w:qFormat/>
-    <w:rsid w:val="00ED012B"/>
+    <w:rsid w:val="00C26778"/>
     <w:pPr>
       <w:keepNext/>
       <w:keepLines/>
       <w:spacing w:before="200" w:after="0"/>
-      <w:ind w:left="720"/>
       <w:outlineLvl w:val="4"/>
     </w:pPr>
     <w:rPr>
       <w:rFonts w:ascii="Cambria" w:eastAsiaTheme="majorEastAsia" w:hAnsi="Cambria" w:cstheme="majorBidi"/>
-      <w:b/>
-      <w:i/>
       <w:iCs/>
       <w:color w:val="000000" w:themeColor="text1"/>
     </w:rPr>
@@ -864,7 +1215,7 @@
     <w:uiPriority w:val="9"/>
     <w:unhideWhenUsed/>
     <w:qFormat/>
-    <w:rsid w:val="00BC7BDC"/>
+    <w:rsid w:val="00A602F8"/>
     <w:pPr>
       <w:keepNext/>
       <w:keepLines/>
@@ -1002,19 +1353,18 @@
     <w:basedOn w:val="Normal"/>
     <w:next w:val="BodyText"/>
     <w:qFormat/>
-    <w:rsid w:val="00ED012B"/>
+    <w:rsid w:val="00272FC7"/>
     <w:pPr>
       <w:keepNext/>
       <w:keepLines/>
-      <w:spacing w:before="480" w:after="240"/>
-      <w:jc w:val="center"/>
+      <w:spacing w:after="0"/>
     </w:pPr>
     <w:rPr>
       <w:rFonts w:ascii="Cambria" w:eastAsiaTheme="majorEastAsia" w:hAnsi="Cambria" w:cstheme="majorBidi"/>
       <w:b/>
       <w:bCs/>
       <w:color w:val="000000" w:themeColor="text1"/>
-      <w:sz w:val="36"/>
+      <w:sz w:val="52"/>
       <w:szCs w:val="36"/>
     </w:rPr>
   </w:style>
@@ -1258,6 +1608,46 @@
     <w:rPr>
       <w:rFonts w:ascii="Cambria" w:hAnsi="Cambria"/>
     </w:rPr>
+  </w:style>
+  <w:style w:type="paragraph" w:styleId="Header">
+    <w:name w:val="header"/>
+    <w:basedOn w:val="Normal"/>
+    <w:link w:val="HeaderChar"/>
+    <w:unhideWhenUsed/>
+    <w:rsid w:val="000D5000"/>
+    <w:pPr>
+      <w:tabs>
+        <w:tab w:val="center" w:pos="4680"/>
+        <w:tab w:val="right" w:pos="9360"/>
+      </w:tabs>
+      <w:spacing w:after="0"/>
+    </w:pPr>
+  </w:style>
+  <w:style w:type="character" w:customStyle="1" w:styleId="HeaderChar">
+    <w:name w:val="Header Char"/>
+    <w:basedOn w:val="DefaultParagraphFont"/>
+    <w:link w:val="Header"/>
+    <w:rsid w:val="000D5000"/>
+  </w:style>
+  <w:style w:type="paragraph" w:styleId="Footer">
+    <w:name w:val="footer"/>
+    <w:basedOn w:val="Normal"/>
+    <w:link w:val="FooterChar"/>
+    <w:unhideWhenUsed/>
+    <w:rsid w:val="000D5000"/>
+    <w:pPr>
+      <w:tabs>
+        <w:tab w:val="center" w:pos="4680"/>
+        <w:tab w:val="right" w:pos="9360"/>
+      </w:tabs>
+      <w:spacing w:after="0"/>
+    </w:pPr>
+  </w:style>
+  <w:style w:type="character" w:customStyle="1" w:styleId="FooterChar">
+    <w:name w:val="Footer Char"/>
+    <w:basedOn w:val="DefaultParagraphFont"/>
+    <w:link w:val="Footer"/>
+    <w:rsid w:val="000D5000"/>
   </w:style>
 </w:styles>
 </file>

</xml_diff>

<commit_message>
Added Lua filter to fix docx horizontal line output
</commit_message>
<xml_diff>
--- a/Pandoc-Style-CV.docx
+++ b/Pandoc-Style-CV.docx
@@ -321,7 +321,10 @@
         <w:pStyle w:val="Definition"/>
       </w:pPr>
       <w:r>
-        <w:t xml:space="preserve"> Definition </w:t>
+        <w:t xml:space="preserve"> Definition</w:t>
+      </w:r>
+      <w:r>
+        <w:t xml:space="preserve"> </w:t>
       </w:r>
     </w:p>
     <w:sectPr>
@@ -465,7 +468,7 @@
   <w:abstractNum w:abstractNumId="0" w15:restartNumberingAfterBreak="0">
     <w:nsid w:val="FFFFFF7C"/>
     <w:multiLevelType w:val="singleLevel"/>
-    <w:tmpl w:val="2E026F8E"/>
+    <w:tmpl w:val="34DE8456"/>
     <w:lvl w:ilvl="0">
       <w:start w:val="1"/>
       <w:numFmt w:val="decimal"/>
@@ -482,7 +485,7 @@
   <w:abstractNum w:abstractNumId="1" w15:restartNumberingAfterBreak="0">
     <w:nsid w:val="FFFFFF7D"/>
     <w:multiLevelType w:val="singleLevel"/>
-    <w:tmpl w:val="5F5A9D5A"/>
+    <w:tmpl w:val="806634A6"/>
     <w:lvl w:ilvl="0">
       <w:start w:val="1"/>
       <w:numFmt w:val="decimal"/>
@@ -499,7 +502,7 @@
   <w:abstractNum w:abstractNumId="2" w15:restartNumberingAfterBreak="0">
     <w:nsid w:val="FFFFFF7E"/>
     <w:multiLevelType w:val="singleLevel"/>
-    <w:tmpl w:val="20665CBA"/>
+    <w:tmpl w:val="C3F63F9A"/>
     <w:lvl w:ilvl="0">
       <w:start w:val="1"/>
       <w:numFmt w:val="decimal"/>
@@ -516,7 +519,7 @@
   <w:abstractNum w:abstractNumId="3" w15:restartNumberingAfterBreak="0">
     <w:nsid w:val="FFFFFF7F"/>
     <w:multiLevelType w:val="singleLevel"/>
-    <w:tmpl w:val="5CF8F52C"/>
+    <w:tmpl w:val="6E226786"/>
     <w:lvl w:ilvl="0">
       <w:start w:val="1"/>
       <w:numFmt w:val="decimal"/>
@@ -533,7 +536,7 @@
   <w:abstractNum w:abstractNumId="4" w15:restartNumberingAfterBreak="0">
     <w:nsid w:val="FFFFFF80"/>
     <w:multiLevelType w:val="singleLevel"/>
-    <w:tmpl w:val="E3781510"/>
+    <w:tmpl w:val="A2EA9868"/>
     <w:lvl w:ilvl="0">
       <w:start w:val="1"/>
       <w:numFmt w:val="bullet"/>
@@ -553,7 +556,7 @@
   <w:abstractNum w:abstractNumId="5" w15:restartNumberingAfterBreak="0">
     <w:nsid w:val="FFFFFF81"/>
     <w:multiLevelType w:val="singleLevel"/>
-    <w:tmpl w:val="79D69F0A"/>
+    <w:tmpl w:val="EC5AF28A"/>
     <w:lvl w:ilvl="0">
       <w:start w:val="1"/>
       <w:numFmt w:val="bullet"/>
@@ -573,7 +576,7 @@
   <w:abstractNum w:abstractNumId="6" w15:restartNumberingAfterBreak="0">
     <w:nsid w:val="FFFFFF82"/>
     <w:multiLevelType w:val="singleLevel"/>
-    <w:tmpl w:val="217ACA3A"/>
+    <w:tmpl w:val="6F42A20E"/>
     <w:lvl w:ilvl="0">
       <w:start w:val="1"/>
       <w:numFmt w:val="bullet"/>
@@ -593,7 +596,7 @@
   <w:abstractNum w:abstractNumId="7" w15:restartNumberingAfterBreak="0">
     <w:nsid w:val="FFFFFF83"/>
     <w:multiLevelType w:val="singleLevel"/>
-    <w:tmpl w:val="3D543348"/>
+    <w:tmpl w:val="387684E2"/>
     <w:lvl w:ilvl="0">
       <w:start w:val="1"/>
       <w:numFmt w:val="bullet"/>
@@ -613,7 +616,7 @@
   <w:abstractNum w:abstractNumId="8" w15:restartNumberingAfterBreak="0">
     <w:nsid w:val="FFFFFF88"/>
     <w:multiLevelType w:val="singleLevel"/>
-    <w:tmpl w:val="A19C8614"/>
+    <w:tmpl w:val="7CA8C128"/>
     <w:lvl w:ilvl="0">
       <w:start w:val="1"/>
       <w:numFmt w:val="decimal"/>
@@ -630,7 +633,7 @@
   <w:abstractNum w:abstractNumId="9" w15:restartNumberingAfterBreak="0">
     <w:nsid w:val="FFFFFF89"/>
     <w:multiLevelType w:val="singleLevel"/>
-    <w:tmpl w:val="B5BC85A0"/>
+    <w:tmpl w:val="376EC566"/>
     <w:lvl w:ilvl="0">
       <w:start w:val="1"/>
       <w:numFmt w:val="bullet"/>
@@ -735,6 +738,36 @@
     <w:abstractNumId w:val="7"/>
   </w:num>
   <w:num w:numId="30" w16cid:durableId="1965694846">
+    <w:abstractNumId w:val="9"/>
+  </w:num>
+  <w:num w:numId="31" w16cid:durableId="1366758291">
+    <w:abstractNumId w:val="0"/>
+  </w:num>
+  <w:num w:numId="32" w16cid:durableId="1978366038">
+    <w:abstractNumId w:val="1"/>
+  </w:num>
+  <w:num w:numId="33" w16cid:durableId="1490294994">
+    <w:abstractNumId w:val="2"/>
+  </w:num>
+  <w:num w:numId="34" w16cid:durableId="2006979345">
+    <w:abstractNumId w:val="3"/>
+  </w:num>
+  <w:num w:numId="35" w16cid:durableId="1396709431">
+    <w:abstractNumId w:val="8"/>
+  </w:num>
+  <w:num w:numId="36" w16cid:durableId="594167620">
+    <w:abstractNumId w:val="4"/>
+  </w:num>
+  <w:num w:numId="37" w16cid:durableId="1500774562">
+    <w:abstractNumId w:val="5"/>
+  </w:num>
+  <w:num w:numId="38" w16cid:durableId="571962800">
+    <w:abstractNumId w:val="6"/>
+  </w:num>
+  <w:num w:numId="39" w16cid:durableId="114443946">
+    <w:abstractNumId w:val="7"/>
+  </w:num>
+  <w:num w:numId="40" w16cid:durableId="336008333">
     <w:abstractNumId w:val="9"/>
   </w:num>
 </w:numbering>
@@ -1928,23 +1961,21 @@
   </a:themeElements>
   <a:objectDefaults>
     <a:spDef>
-      <a:spPr/>
-      <a:bodyPr/>
+      <a:spPr bwMode="auto">
+        <a:noFill/>
+        <a:ln w="9525">
+          <a:solidFill>
+            <a:schemeClr val="tx1"/>
+          </a:solidFill>
+          <a:miter lim="800000"/>
+          <a:headEnd/>
+          <a:tailEnd/>
+        </a:ln>
+      </a:spPr>
+      <a:bodyPr rot="0" vert="horz" wrap="square" lIns="91440" tIns="45720" rIns="91440" bIns="45720" anchor="t" anchorCtr="0" upright="1">
+        <a:noAutofit/>
+      </a:bodyPr>
       <a:lstStyle/>
-      <a:style>
-        <a:lnRef idx="1">
-          <a:schemeClr val="accent1"/>
-        </a:lnRef>
-        <a:fillRef idx="3">
-          <a:schemeClr val="accent1"/>
-        </a:fillRef>
-        <a:effectRef idx="2">
-          <a:schemeClr val="accent1"/>
-        </a:effectRef>
-        <a:fontRef idx="minor">
-          <a:schemeClr val="lt1"/>
-        </a:fontRef>
-      </a:style>
     </a:spDef>
     <a:lnDef>
       <a:spPr/>

</xml_diff>